<commit_message>
create and upload invoice
</commit_message>
<xml_diff>
--- a/HUGO-TARDY/tran_bao_Hugo_tardy_invoice.docx
+++ b/HUGO-TARDY/tran_bao_Hugo_tardy_invoice.docx
@@ -320,8 +320,10 @@
           <w:sz w:val="35"/>
           <w:szCs w:val="35"/>
         </w:rPr>
-        <w:t>AYKUT DENIZ GŨL</w:t>
-      </w:r>
+        <w:t>HUGO TARDY</w:t>
+      </w:r>
+      <w:bookmarkStart w:id="1" w:name="_GoBack"/>
+      <w:bookmarkEnd w:id="1"/>
     </w:p>
     <w:p>
       <w:pPr>
@@ -952,8 +954,6 @@
               </w:rPr>
               <w:t>15</w:t>
             </w:r>
-            <w:bookmarkStart w:id="1" w:name="_GoBack"/>
-            <w:bookmarkEnd w:id="1"/>
             <w:r>
               <w:rPr>
                 <w:rFonts w:ascii="Arial" w:hAnsi="Arial" w:cs="Arial"/>
@@ -1947,7 +1947,7 @@
 </file>
 
 <file path=customXml/itemProps1.xml><?xml version="1.0" encoding="utf-8"?>
-<ds:datastoreItem xmlns:ds="http://schemas.openxmlformats.org/officeDocument/2006/customXml" ds:itemID="{EA4E979E-4A9A-440D-AE84-C0133DC15CD7}">
+<ds:datastoreItem xmlns:ds="http://schemas.openxmlformats.org/officeDocument/2006/customXml" ds:itemID="{8A80CD22-7A35-4CD5-B85B-DDF8F2013801}">
   <ds:schemaRefs>
     <ds:schemaRef ds:uri="http://schemas.openxmlformats.org/officeDocument/2006/bibliography"/>
   </ds:schemaRefs>

</xml_diff>